<commit_message>
Product backlog edited in accordance to feedback from Maja, simple mistake in story 1
</commit_message>
<xml_diff>
--- a/Product Backlog/20220923 Product Backlog V1.2.docx
+++ b/Product Backlog/20220923 Product Backlog V1.2.docx
@@ -310,34 +310,14 @@
                 <w:color w:val="FFFFFF" w:themeColor="background1"/>
               </w:rPr>
             </w:pPr>
-            <w:proofErr w:type="spellStart"/>
-            <w:r>
-              <w:rPr>
-                <w:b/>
-                <w:bCs/>
-                <w:color w:val="FFFFFF" w:themeColor="background1"/>
-              </w:rPr>
-              <w:t>Omschrijving</w:t>
-            </w:r>
-            <w:proofErr w:type="spellEnd"/>
-            <w:r>
-              <w:rPr>
-                <w:b/>
-                <w:bCs/>
-                <w:color w:val="FFFFFF" w:themeColor="background1"/>
-              </w:rPr>
-              <w:t xml:space="preserve"> </w:t>
-            </w:r>
-            <w:proofErr w:type="spellStart"/>
-            <w:r>
-              <w:rPr>
-                <w:b/>
-                <w:bCs/>
-                <w:color w:val="FFFFFF" w:themeColor="background1"/>
-              </w:rPr>
-              <w:t>wijziging</w:t>
-            </w:r>
-            <w:proofErr w:type="spellEnd"/>
+            <w:r>
+              <w:rPr>
+                <w:b/>
+                <w:bCs/>
+                <w:color w:val="FFFFFF" w:themeColor="background1"/>
+              </w:rPr>
+              <w:t>Omschrijving wijziging</w:t>
+            </w:r>
           </w:p>
         </w:tc>
       </w:tr>
@@ -744,10 +724,10 @@
               <w:t>Then ensure</w:t>
             </w:r>
             <w:r>
-              <w:t xml:space="preserve"> that the proper </w:t>
-            </w:r>
-            <w:r>
-              <w:t>permissions.</w:t>
+              <w:t xml:space="preserve"> </w:t>
+            </w:r>
+            <w:r>
+              <w:t>that the cards are shown.</w:t>
             </w:r>
           </w:p>
         </w:tc>

</xml_diff>

<commit_message>
Login, banlist and documentation
</commit_message>
<xml_diff>
--- a/Product Backlog/20220923 Product Backlog V1.2.docx
+++ b/Product Backlog/20220923 Product Backlog V1.2.docx
@@ -1,6 +1,6 @@
 
 <file path=word/document.xml><?xml version="1.0" encoding="utf-8"?>
-<w:document xmlns:wpc="http://schemas.microsoft.com/office/word/2010/wordprocessingCanvas" xmlns:cx="http://schemas.microsoft.com/office/drawing/2014/chartex" xmlns:cx1="http://schemas.microsoft.com/office/drawing/2015/9/8/chartex" xmlns:cx2="http://schemas.microsoft.com/office/drawing/2015/10/21/chartex" xmlns:cx3="http://schemas.microsoft.com/office/drawing/2016/5/9/chartex" xmlns:cx4="http://schemas.microsoft.com/office/drawing/2016/5/10/chartex" xmlns:cx5="http://schemas.microsoft.com/office/drawing/2016/5/11/chartex" xmlns:cx6="http://schemas.microsoft.com/office/drawing/2016/5/12/chartex" xmlns:cx7="http://schemas.microsoft.com/office/drawing/2016/5/13/chartex" xmlns:cx8="http://schemas.microsoft.com/office/drawing/2016/5/14/chartex" xmlns:mc="http://schemas.openxmlformats.org/markup-compatibility/2006" xmlns:aink="http://schemas.microsoft.com/office/drawing/2016/ink" xmlns:am3d="http://schemas.microsoft.com/office/drawing/2017/model3d" xmlns:o="urn:schemas-microsoft-com:office:office" xmlns:oel="http://schemas.microsoft.com/office/2019/extlst" xmlns:r="http://schemas.openxmlformats.org/officeDocument/2006/relationships" xmlns:m="http://schemas.openxmlformats.org/officeDocument/2006/math" xmlns:v="urn:schemas-microsoft-com:vml" xmlns:wp14="http://schemas.microsoft.com/office/word/2010/wordprocessingDrawing" xmlns:wp="http://schemas.openxmlformats.org/drawingml/2006/wordprocessingDrawing" xmlns:w10="urn:schemas-microsoft-com:office:word" xmlns:w="http://schemas.openxmlformats.org/wordprocessingml/2006/main" xmlns:w14="http://schemas.microsoft.com/office/word/2010/wordml" xmlns:w15="http://schemas.microsoft.com/office/word/2012/wordml" xmlns:w16cex="http://schemas.microsoft.com/office/word/2018/wordml/cex" xmlns:w16cid="http://schemas.microsoft.com/office/word/2016/wordml/cid" xmlns:w16="http://schemas.microsoft.com/office/word/2018/wordml" xmlns:w16sdtdh="http://schemas.microsoft.com/office/word/2020/wordml/sdtdatahash" xmlns:w16se="http://schemas.microsoft.com/office/word/2015/wordml/symex" xmlns:wpg="http://schemas.microsoft.com/office/word/2010/wordprocessingGroup" xmlns:wpi="http://schemas.microsoft.com/office/word/2010/wordprocessingInk" xmlns:wne="http://schemas.microsoft.com/office/word/2006/wordml" xmlns:wps="http://schemas.microsoft.com/office/word/2010/wordprocessingShape" mc:Ignorable="w14 w15 w16se w16cid w16 w16cex w16sdtdh wp14">
+<w:document xmlns:wpc="http://schemas.microsoft.com/office/word/2010/wordprocessingCanvas" xmlns:cx="http://schemas.microsoft.com/office/drawing/2014/chartex" xmlns:cx1="http://schemas.microsoft.com/office/drawing/2015/9/8/chartex" xmlns:cx2="http://schemas.microsoft.com/office/drawing/2015/10/21/chartex" xmlns:cx3="http://schemas.microsoft.com/office/drawing/2016/5/9/chartex" xmlns:cx4="http://schemas.microsoft.com/office/drawing/2016/5/10/chartex" xmlns:cx5="http://schemas.microsoft.com/office/drawing/2016/5/11/chartex" xmlns:cx6="http://schemas.microsoft.com/office/drawing/2016/5/12/chartex" xmlns:cx7="http://schemas.microsoft.com/office/drawing/2016/5/13/chartex" xmlns:cx8="http://schemas.microsoft.com/office/drawing/2016/5/14/chartex" xmlns:mc="http://schemas.openxmlformats.org/markup-compatibility/2006" xmlns:aink="http://schemas.microsoft.com/office/drawing/2016/ink" xmlns:am3d="http://schemas.microsoft.com/office/drawing/2017/model3d" xmlns:o="urn:schemas-microsoft-com:office:office" xmlns:r="http://schemas.openxmlformats.org/officeDocument/2006/relationships" xmlns:m="http://schemas.openxmlformats.org/officeDocument/2006/math" xmlns:v="urn:schemas-microsoft-com:vml" xmlns:wp14="http://schemas.microsoft.com/office/word/2010/wordprocessingDrawing" xmlns:wp="http://schemas.openxmlformats.org/drawingml/2006/wordprocessingDrawing" xmlns:w10="urn:schemas-microsoft-com:office:word" xmlns:w="http://schemas.openxmlformats.org/wordprocessingml/2006/main" xmlns:w14="http://schemas.microsoft.com/office/word/2010/wordml" xmlns:w15="http://schemas.microsoft.com/office/word/2012/wordml" xmlns:w16cex="http://schemas.microsoft.com/office/word/2018/wordml/cex" xmlns:w16cid="http://schemas.microsoft.com/office/word/2016/wordml/cid" xmlns:w16="http://schemas.microsoft.com/office/word/2018/wordml" xmlns:w16sdtdh="http://schemas.microsoft.com/office/word/2020/wordml/sdtdatahash" xmlns:w16se="http://schemas.microsoft.com/office/word/2015/wordml/symex" xmlns:wpg="http://schemas.microsoft.com/office/word/2010/wordprocessingGroup" xmlns:wpi="http://schemas.microsoft.com/office/word/2010/wordprocessingInk" xmlns:wne="http://schemas.microsoft.com/office/word/2006/wordml" xmlns:wps="http://schemas.microsoft.com/office/word/2010/wordprocessingShape" mc:Ignorable="w14 w15 w16se w16cid w16 w16cex w16sdtdh wp14">
   <w:body>
     <w:p>
       <w:pPr>
@@ -122,7 +122,7 @@
           <w:sz w:val="20"/>
           <w:szCs w:val="20"/>
         </w:rPr>
-        <w:t>16</w:t>
+        <w:t>25-11</w:t>
       </w:r>
       <w:r>
         <w:rPr>
@@ -131,7 +131,7 @@
           <w:sz w:val="20"/>
           <w:szCs w:val="20"/>
         </w:rPr>
-        <w:t>-09</w:t>
+        <w:t>-202</w:t>
       </w:r>
       <w:r>
         <w:rPr>
@@ -140,7 +140,7 @@
           <w:sz w:val="20"/>
           <w:szCs w:val="20"/>
         </w:rPr>
-        <w:t>-202</w:t>
+        <w:t>2</w:t>
       </w:r>
       <w:r>
         <w:rPr>
@@ -149,7 +149,8 @@
           <w:sz w:val="20"/>
           <w:szCs w:val="20"/>
         </w:rPr>
-        <w:t>2</w:t>
+        <w:br/>
+        <w:t>V</w:t>
       </w:r>
       <w:r>
         <w:rPr>
@@ -158,8 +159,7 @@
           <w:sz w:val="20"/>
           <w:szCs w:val="20"/>
         </w:rPr>
-        <w:br/>
-        <w:t>V</w:t>
+        <w:t>1.</w:t>
       </w:r>
       <w:r>
         <w:rPr>
@@ -168,16 +168,7 @@
           <w:sz w:val="20"/>
           <w:szCs w:val="20"/>
         </w:rPr>
-        <w:t>1.</w:t>
-      </w:r>
-      <w:r>
-        <w:rPr>
-          <w:i/>
-          <w:iCs/>
-          <w:sz w:val="20"/>
-          <w:szCs w:val="20"/>
-        </w:rPr>
-        <w:t>1</w:t>
+        <w:t>3</w:t>
       </w:r>
       <w:r>
         <w:rPr>
@@ -310,14 +301,34 @@
                 <w:color w:val="FFFFFF" w:themeColor="background1"/>
               </w:rPr>
             </w:pPr>
-            <w:r>
-              <w:rPr>
-                <w:b/>
-                <w:bCs/>
-                <w:color w:val="FFFFFF" w:themeColor="background1"/>
-              </w:rPr>
-              <w:t>Omschrijving wijziging</w:t>
-            </w:r>
+            <w:proofErr w:type="spellStart"/>
+            <w:r>
+              <w:rPr>
+                <w:b/>
+                <w:bCs/>
+                <w:color w:val="FFFFFF" w:themeColor="background1"/>
+              </w:rPr>
+              <w:t>Omschrijving</w:t>
+            </w:r>
+            <w:proofErr w:type="spellEnd"/>
+            <w:r>
+              <w:rPr>
+                <w:b/>
+                <w:bCs/>
+                <w:color w:val="FFFFFF" w:themeColor="background1"/>
+              </w:rPr>
+              <w:t xml:space="preserve"> </w:t>
+            </w:r>
+            <w:proofErr w:type="spellStart"/>
+            <w:r>
+              <w:rPr>
+                <w:b/>
+                <w:bCs/>
+                <w:color w:val="FFFFFF" w:themeColor="background1"/>
+              </w:rPr>
+              <w:t>wijziging</w:t>
+            </w:r>
+            <w:proofErr w:type="spellEnd"/>
           </w:p>
         </w:tc>
       </w:tr>
@@ -500,6 +511,54 @@
           <w:p>
             <w:r>
               <w:t>Erased one user story and edited another in light of realism scope</w:t>
+            </w:r>
+          </w:p>
+        </w:tc>
+      </w:tr>
+      <w:tr>
+        <w:tc>
+          <w:tcPr>
+            <w:tcW w:w="1555" w:type="dxa"/>
+          </w:tcPr>
+          <w:p>
+            <w:pPr>
+              <w:rPr>
+                <w:b/>
+                <w:bCs/>
+              </w:rPr>
+            </w:pPr>
+            <w:r>
+              <w:rPr>
+                <w:b/>
+                <w:bCs/>
+              </w:rPr>
+              <w:t>25-11-2022</w:t>
+            </w:r>
+          </w:p>
+        </w:tc>
+        <w:tc>
+          <w:tcPr>
+            <w:tcW w:w="850" w:type="dxa"/>
+          </w:tcPr>
+          <w:p>
+            <w:pPr>
+              <w:jc w:val="center"/>
+            </w:pPr>
+            <w:r>
+              <w:t>1.3</w:t>
+            </w:r>
+          </w:p>
+        </w:tc>
+        <w:tc>
+          <w:tcPr>
+            <w:tcW w:w="6611" w:type="dxa"/>
+          </w:tcPr>
+          <w:p>
+            <w:r>
+              <w:t>Erased two user stories in light of scope</w:t>
+            </w:r>
+            <w:r>
+              <w:t xml:space="preserve"> :’(</w:t>
             </w:r>
           </w:p>
         </w:tc>
@@ -549,7 +608,15 @@
     </w:p>
     <w:p>
       <w:r>
-        <w:t>Below you will see the table for the relevant user stories for my Yu-Gi-Oh project. All values are ranked between 1 and 10. Where 1 is the lowest value and 10 the highest.</w:t>
+        <w:t>Below you will see the table for the relevant user stories for my Yu-</w:t>
+      </w:r>
+      <w:proofErr w:type="spellStart"/>
+      <w:r>
+        <w:t>Gi</w:t>
+      </w:r>
+      <w:proofErr w:type="spellEnd"/>
+      <w:r>
+        <w:t>-Oh project. All values are ranked between 1 and 10. Where 1 is the lowest value and 10 the highest.</w:t>
       </w:r>
     </w:p>
     <w:tbl>
@@ -1214,269 +1281,6 @@
                 <w:color w:val="FFFFFF" w:themeColor="background1"/>
               </w:rPr>
               <w:t>6</w:t>
-            </w:r>
-          </w:p>
-        </w:tc>
-      </w:tr>
-      <w:tr>
-        <w:trPr>
-          <w:trHeight w:val="597"/>
-        </w:trPr>
-        <w:tc>
-          <w:tcPr>
-            <w:tcW w:w="5240" w:type="dxa"/>
-            <w:shd w:val="clear" w:color="auto" w:fill="C00000"/>
-          </w:tcPr>
-          <w:p>
-            <w:r>
-              <w:t xml:space="preserve">As a </w:t>
-            </w:r>
-            <w:r>
-              <w:rPr>
-                <w:b/>
-                <w:bCs/>
-              </w:rPr>
-              <w:t>user</w:t>
-            </w:r>
-            <w:r>
-              <w:t xml:space="preserve"> I want to be able to create a deck of cards that adheres to the regular rules of the game so that I can keep track of it and use it to build one in person.</w:t>
-            </w:r>
-          </w:p>
-          <w:p/>
-          <w:p>
-            <w:r>
-              <w:rPr>
-                <w:b/>
-                <w:bCs/>
-              </w:rPr>
-              <w:t>Given that</w:t>
-            </w:r>
-            <w:r>
-              <w:t xml:space="preserve"> the user has logged in and is viewing the cards </w:t>
-            </w:r>
-            <w:r>
-              <w:rPr>
-                <w:b/>
-                <w:bCs/>
-              </w:rPr>
-              <w:t>when</w:t>
-            </w:r>
-            <w:r>
-              <w:t xml:space="preserve"> they want to create a deck. </w:t>
-            </w:r>
-            <w:r>
-              <w:rPr>
-                <w:b/>
-                <w:bCs/>
-              </w:rPr>
-              <w:t>Then ensure</w:t>
-            </w:r>
-            <w:r>
-              <w:t xml:space="preserve"> that the deck is saved on the database.</w:t>
-            </w:r>
-          </w:p>
-        </w:tc>
-        <w:tc>
-          <w:tcPr>
-            <w:tcW w:w="1276" w:type="dxa"/>
-            <w:shd w:val="clear" w:color="auto" w:fill="FE0000"/>
-          </w:tcPr>
-          <w:p>
-            <w:pPr>
-              <w:jc w:val="center"/>
-              <w:rPr>
-                <w:b/>
-                <w:bCs/>
-                <w:color w:val="FFFFFF" w:themeColor="background1"/>
-              </w:rPr>
-            </w:pPr>
-            <w:r>
-              <w:rPr>
-                <w:b/>
-                <w:bCs/>
-                <w:color w:val="FFFFFF" w:themeColor="background1"/>
-              </w:rPr>
-              <w:t>4</w:t>
-            </w:r>
-          </w:p>
-        </w:tc>
-        <w:tc>
-          <w:tcPr>
-            <w:tcW w:w="1276" w:type="dxa"/>
-            <w:shd w:val="clear" w:color="auto" w:fill="FE0000"/>
-          </w:tcPr>
-          <w:p>
-            <w:pPr>
-              <w:jc w:val="center"/>
-              <w:rPr>
-                <w:b/>
-                <w:bCs/>
-                <w:color w:val="FFFFFF" w:themeColor="background1"/>
-              </w:rPr>
-            </w:pPr>
-            <w:r>
-              <w:rPr>
-                <w:b/>
-                <w:bCs/>
-                <w:color w:val="FFFFFF" w:themeColor="background1"/>
-              </w:rPr>
-              <w:t>9</w:t>
-            </w:r>
-          </w:p>
-        </w:tc>
-        <w:tc>
-          <w:tcPr>
-            <w:tcW w:w="1275" w:type="dxa"/>
-            <w:shd w:val="clear" w:color="auto" w:fill="FE0000"/>
-          </w:tcPr>
-          <w:p>
-            <w:pPr>
-              <w:jc w:val="center"/>
-              <w:rPr>
-                <w:b/>
-                <w:bCs/>
-                <w:color w:val="FFFFFF" w:themeColor="background1"/>
-              </w:rPr>
-            </w:pPr>
-            <w:r>
-              <w:rPr>
-                <w:b/>
-                <w:bCs/>
-                <w:color w:val="FFFFFF" w:themeColor="background1"/>
-              </w:rPr>
-              <w:t>4</w:t>
-            </w:r>
-          </w:p>
-        </w:tc>
-      </w:tr>
-      <w:tr>
-        <w:trPr>
-          <w:trHeight w:val="764"/>
-        </w:trPr>
-        <w:tc>
-          <w:tcPr>
-            <w:tcW w:w="5240" w:type="dxa"/>
-            <w:shd w:val="clear" w:color="auto" w:fill="C00000"/>
-          </w:tcPr>
-          <w:p>
-            <w:r>
-              <w:lastRenderedPageBreak/>
-              <w:t xml:space="preserve">As a </w:t>
-            </w:r>
-            <w:r>
-              <w:rPr>
-                <w:b/>
-                <w:bCs/>
-              </w:rPr>
-              <w:t>user</w:t>
-            </w:r>
-            <w:r>
-              <w:t xml:space="preserve"> I want to have insight into the prices of cards from popular card selling websites so that I can have insight into what a deck or card will cost me.</w:t>
-            </w:r>
-          </w:p>
-          <w:p/>
-          <w:p>
-            <w:r>
-              <w:rPr>
-                <w:b/>
-                <w:bCs/>
-              </w:rPr>
-              <w:t>Given that</w:t>
-            </w:r>
-            <w:r>
-              <w:t xml:space="preserve"> the user is logged in and viewing a specific card’s details </w:t>
-            </w:r>
-            <w:r>
-              <w:rPr>
-                <w:b/>
-                <w:bCs/>
-              </w:rPr>
-              <w:t>when</w:t>
-            </w:r>
-            <w:r>
-              <w:t xml:space="preserve"> they want to view the prices.</w:t>
-            </w:r>
-            <w:r>
-              <w:rPr>
-                <w:b/>
-                <w:bCs/>
-              </w:rPr>
-              <w:t xml:space="preserve"> Then ensure</w:t>
-            </w:r>
-            <w:r>
-              <w:t xml:space="preserve"> that the prices are taken in real time to improve accuracy.</w:t>
-            </w:r>
-          </w:p>
-        </w:tc>
-        <w:tc>
-          <w:tcPr>
-            <w:tcW w:w="1276" w:type="dxa"/>
-            <w:shd w:val="clear" w:color="auto" w:fill="FE0000"/>
-          </w:tcPr>
-          <w:p>
-            <w:pPr>
-              <w:jc w:val="center"/>
-              <w:rPr>
-                <w:b/>
-                <w:bCs/>
-                <w:color w:val="FFFFFF" w:themeColor="background1"/>
-              </w:rPr>
-            </w:pPr>
-            <w:r>
-              <w:rPr>
-                <w:b/>
-                <w:bCs/>
-                <w:color w:val="FFFFFF" w:themeColor="background1"/>
-              </w:rPr>
-              <w:t>3</w:t>
-            </w:r>
-          </w:p>
-        </w:tc>
-        <w:tc>
-          <w:tcPr>
-            <w:tcW w:w="1276" w:type="dxa"/>
-            <w:shd w:val="clear" w:color="auto" w:fill="FE0000"/>
-          </w:tcPr>
-          <w:p>
-            <w:pPr>
-              <w:jc w:val="center"/>
-              <w:rPr>
-                <w:b/>
-                <w:bCs/>
-                <w:color w:val="FFFFFF" w:themeColor="background1"/>
-              </w:rPr>
-            </w:pPr>
-            <w:r>
-              <w:rPr>
-                <w:b/>
-                <w:bCs/>
-                <w:color w:val="FFFFFF" w:themeColor="background1"/>
-              </w:rPr>
-              <w:t>5</w:t>
-            </w:r>
-          </w:p>
-        </w:tc>
-        <w:tc>
-          <w:tcPr>
-            <w:tcW w:w="1275" w:type="dxa"/>
-            <w:shd w:val="clear" w:color="auto" w:fill="FE0000"/>
-          </w:tcPr>
-          <w:p>
-            <w:pPr>
-              <w:jc w:val="center"/>
-              <w:rPr>
-                <w:b/>
-                <w:bCs/>
-                <w:color w:val="FFFFFF" w:themeColor="background1"/>
-              </w:rPr>
-            </w:pPr>
-            <w:r>
-              <w:rPr>
-                <w:b/>
-                <w:bCs/>
-                <w:color w:val="FFFFFF" w:themeColor="background1"/>
-              </w:rPr>
-              <w:t>3</w:t>
             </w:r>
           </w:p>
         </w:tc>

</xml_diff>